<commit_message>
aggiunti usecase e mockup alla documentazione
</commit_message>
<xml_diff>
--- a/Documentazione.docx
+++ b/Documentazione.docx
@@ -177,7 +177,6 @@
         </w:rPr>
         <w:t xml:space="preserve">CIENZE </w:t>
       </w:r>
-      <w:proofErr w:type="gramStart"/>
       <w:r>
         <w:rPr>
           <w:spacing w:val="6"/>
@@ -201,16 +200,7 @@
           <w:w w:val="110"/>
           <w:lang w:val="it-IT"/>
         </w:rPr>
-        <w:t>ASE</w:t>
-      </w:r>
-      <w:proofErr w:type="gramEnd"/>
-      <w:r>
-        <w:rPr>
-          <w:spacing w:val="11"/>
-          <w:w w:val="110"/>
-          <w:lang w:val="it-IT"/>
-        </w:rPr>
-        <w:t xml:space="preserve"> </w:t>
+        <w:t xml:space="preserve">ASE </w:t>
       </w:r>
       <w:r>
         <w:rPr>
@@ -935,32 +925,15 @@
           <w:lang w:val="it-IT"/>
         </w:rPr>
       </w:pPr>
-      <w:r>
-        <w:fldChar w:fldCharType="begin"/>
-      </w:r>
-      <w:r>
-        <w:rPr>
-          <w:lang w:val="it-IT"/>
-        </w:rPr>
-        <w:instrText xml:space="preserve"> HYPERLINK "mailto:ald.digiovanni@studenti.unina.it" </w:instrText>
-      </w:r>
-      <w:r>
-        <w:fldChar w:fldCharType="separate"/>
-      </w:r>
-      <w:r>
-        <w:rPr>
-          <w:rStyle w:val="Collegamentoipertestuale"/>
-          <w:lang w:val="it-IT"/>
-        </w:rPr>
-        <w:t>ald.digiovanni@studenti.unina.it</w:t>
-      </w:r>
-      <w:r>
-        <w:rPr>
-          <w:rStyle w:val="Collegamentoipertestuale"/>
-          <w:lang w:val="it-IT"/>
-        </w:rPr>
-        <w:fldChar w:fldCharType="end"/>
-      </w:r>
+      <w:hyperlink r:id="rId6" w:history="1">
+        <w:r>
+          <w:rPr>
+            <w:rStyle w:val="Collegamentoipertestuale"/>
+            <w:lang w:val="it-IT"/>
+          </w:rPr>
+          <w:t>ald.digiovanni@studenti.unina.it</w:t>
+        </w:r>
+      </w:hyperlink>
       <w:r>
         <w:rPr>
           <w:lang w:val="it-IT"/>
@@ -997,7 +970,6 @@
           <w:lang w:val="it-IT"/>
         </w:rPr>
       </w:pPr>
-      <w:proofErr w:type="spellStart"/>
       <w:r>
         <w:rPr>
           <w:sz w:val="44"/>
@@ -1005,7 +977,6 @@
         </w:rPr>
         <w:t>Versioning</w:t>
       </w:r>
-      <w:proofErr w:type="spellEnd"/>
       <w:r>
         <w:rPr>
           <w:sz w:val="44"/>
@@ -1364,21 +1335,118 @@
               <w:rPr>
                 <w:lang w:val="it-IT"/>
               </w:rPr>
-              <w:t xml:space="preserve">Indice, descrizione progetto, requisiti funzionali e </w:t>
-            </w:r>
-            <w:proofErr w:type="gramStart"/>
-            <w:r>
+              <w:t>Indice, descrizione progetto, requisiti funzionali e non.</w:t>
+            </w:r>
+          </w:p>
+        </w:tc>
+      </w:tr>
+      <w:tr>
+        <w:trPr>
+          <w:cnfStyle w:val="000000100000" w:firstRow="0" w:lastRow="0" w:firstColumn="0" w:lastColumn="0" w:oddVBand="0" w:evenVBand="0" w:oddHBand="1" w:evenHBand="0" w:firstRowFirstColumn="0" w:firstRowLastColumn="0" w:lastRowFirstColumn="0" w:lastRowLastColumn="0"/>
+        </w:trPr>
+        <w:tc>
+          <w:tcPr>
+            <w:cnfStyle w:val="001000000000" w:firstRow="0" w:lastRow="0" w:firstColumn="1" w:lastColumn="0" w:oddVBand="0" w:evenVBand="0" w:oddHBand="0" w:evenHBand="0" w:firstRowFirstColumn="0" w:firstRowLastColumn="0" w:lastRowFirstColumn="0" w:lastRowLastColumn="0"/>
+            <w:tcW w:w="1890" w:type="dxa"/>
+          </w:tcPr>
+          <w:p>
+            <w:pPr>
+              <w:pStyle w:val="Corpotesto"/>
+              <w:spacing w:before="91" w:line="276" w:lineRule="auto"/>
+              <w:ind w:right="843"/>
+              <w:rPr>
+                <w:b w:val="0"/>
+                <w:bCs w:val="0"/>
+                <w:lang w:val="it-IT"/>
+              </w:rPr>
+            </w:pPr>
+            <w:r>
+              <w:rPr>
+                <w:b w:val="0"/>
+                <w:bCs w:val="0"/>
+                <w:lang w:val="it-IT"/>
+              </w:rPr>
+              <w:t>0.3</w:t>
+            </w:r>
+          </w:p>
+        </w:tc>
+        <w:tc>
+          <w:tcPr>
+            <w:tcW w:w="2074" w:type="dxa"/>
+          </w:tcPr>
+          <w:p>
+            <w:pPr>
+              <w:pStyle w:val="Corpotesto"/>
+              <w:spacing w:before="91" w:line="276" w:lineRule="auto"/>
+              <w:ind w:right="843"/>
+              <w:jc w:val="both"/>
+              <w:cnfStyle w:val="000000100000" w:firstRow="0" w:lastRow="0" w:firstColumn="0" w:lastColumn="0" w:oddVBand="0" w:evenVBand="0" w:oddHBand="1" w:evenHBand="0" w:firstRowFirstColumn="0" w:firstRowLastColumn="0" w:lastRowFirstColumn="0" w:lastRowLastColumn="0"/>
               <w:rPr>
                 <w:lang w:val="it-IT"/>
               </w:rPr>
-              <w:t>non</w:t>
-            </w:r>
-            <w:proofErr w:type="gramEnd"/>
+            </w:pPr>
             <w:r>
               <w:rPr>
                 <w:lang w:val="it-IT"/>
               </w:rPr>
-              <w:t>.</w:t>
+              <w:t>0</w:t>
+            </w:r>
+            <w:r>
+              <w:rPr>
+                <w:lang w:val="it-IT"/>
+              </w:rPr>
+              <w:t>6</w:t>
+            </w:r>
+            <w:r>
+              <w:rPr>
+                <w:lang w:val="it-IT"/>
+              </w:rPr>
+              <w:t>/09/2021</w:t>
+            </w:r>
+          </w:p>
+        </w:tc>
+        <w:tc>
+          <w:tcPr>
+            <w:tcW w:w="1874" w:type="dxa"/>
+          </w:tcPr>
+          <w:p>
+            <w:pPr>
+              <w:pStyle w:val="Corpotesto"/>
+              <w:spacing w:before="91" w:line="276" w:lineRule="auto"/>
+              <w:ind w:right="843"/>
+              <w:cnfStyle w:val="000000100000" w:firstRow="0" w:lastRow="0" w:firstColumn="0" w:lastColumn="0" w:oddVBand="0" w:evenVBand="0" w:oddHBand="1" w:evenHBand="0" w:firstRowFirstColumn="0" w:firstRowLastColumn="0" w:lastRowFirstColumn="0" w:lastRowLastColumn="0"/>
+              <w:rPr>
+                <w:lang w:val="it-IT"/>
+              </w:rPr>
+            </w:pPr>
+            <w:r>
+              <w:rPr>
+                <w:lang w:val="it-IT"/>
+              </w:rPr>
+              <w:t>Aldo Di Giovanni</w:t>
+            </w:r>
+          </w:p>
+        </w:tc>
+        <w:tc>
+          <w:tcPr>
+            <w:tcW w:w="3790" w:type="dxa"/>
+          </w:tcPr>
+          <w:p>
+            <w:pPr>
+              <w:pStyle w:val="Corpotesto"/>
+              <w:spacing w:before="91" w:line="276" w:lineRule="auto"/>
+              <w:ind w:right="843"/>
+              <w:jc w:val="both"/>
+              <w:cnfStyle w:val="000000100000" w:firstRow="0" w:lastRow="0" w:firstColumn="0" w:lastColumn="0" w:oddVBand="0" w:evenVBand="0" w:oddHBand="1" w:evenHBand="0" w:firstRowFirstColumn="0" w:firstRowLastColumn="0" w:lastRowFirstColumn="0" w:lastRowLastColumn="0"/>
+              <w:rPr>
+                <w:lang w:val="it-IT"/>
+              </w:rPr>
+            </w:pPr>
+            <w:r>
+              <w:rPr>
+                <w:lang w:val="it-IT"/>
+              </w:rPr>
+              <w:t>Use Case Diagram, Mockup e tabelle di Cockburn</w:t>
             </w:r>
           </w:p>
         </w:tc>
@@ -1688,29 +1756,7 @@
           <w:szCs w:val="28"/>
           <w:lang w:val="it-IT"/>
         </w:rPr>
-        <w:t>Descrizione del progetto …………………………………………………</w:t>
-      </w:r>
-      <w:proofErr w:type="gramStart"/>
-      <w:r>
-        <w:rPr>
-          <w:b/>
-          <w:bCs/>
-          <w:sz w:val="28"/>
-          <w:szCs w:val="28"/>
-          <w:lang w:val="it-IT"/>
-        </w:rPr>
-        <w:t>…….</w:t>
-      </w:r>
-      <w:proofErr w:type="gramEnd"/>
-      <w:r>
-        <w:rPr>
-          <w:b/>
-          <w:bCs/>
-          <w:sz w:val="28"/>
-          <w:szCs w:val="28"/>
-          <w:lang w:val="it-IT"/>
-        </w:rPr>
-        <w:t>.</w:t>
+        <w:t>Descrizione del progetto ………………………………………………………..</w:t>
       </w:r>
       <w:r>
         <w:rPr>
@@ -2910,22 +2956,7 @@
           <w:szCs w:val="28"/>
         </w:rPr>
         <w:tab/>
-      </w:r>
-      <w:proofErr w:type="spellStart"/>
-      <w:r>
-        <w:rPr>
-          <w:sz w:val="28"/>
-          <w:szCs w:val="28"/>
-        </w:rPr>
-        <w:t>Statechart</w:t>
-      </w:r>
-      <w:proofErr w:type="spellEnd"/>
-      <w:r>
-        <w:rPr>
-          <w:sz w:val="28"/>
-          <w:szCs w:val="28"/>
-        </w:rPr>
-        <w:t xml:space="preserve"> Diagrams</w:t>
+        <w:t>Statechart Diagrams</w:t>
       </w:r>
       <w:r>
         <w:rPr>
@@ -3978,23 +4009,13 @@
         </w:rPr>
         <w:t xml:space="preserve">social network </w:t>
       </w:r>
-      <w:proofErr w:type="gramStart"/>
-      <w:r>
-        <w:rPr>
-          <w:sz w:val="28"/>
-          <w:szCs w:val="28"/>
-          <w:lang w:val="it-IT"/>
-        </w:rPr>
-        <w:t>multi-piattaforma</w:t>
-      </w:r>
-      <w:proofErr w:type="gramEnd"/>
-      <w:r>
-        <w:rPr>
-          <w:sz w:val="28"/>
-          <w:szCs w:val="28"/>
-          <w:lang w:val="it-IT"/>
-        </w:rPr>
-        <w:t xml:space="preserve"> per appassionati di cinema. </w:t>
+      <w:r>
+        <w:rPr>
+          <w:sz w:val="28"/>
+          <w:szCs w:val="28"/>
+          <w:lang w:val="it-IT"/>
+        </w:rPr>
+        <w:t xml:space="preserve">multi-piattaforma per appassionati di cinema. </w:t>
       </w:r>
     </w:p>
     <w:p>
@@ -4194,25 +4215,7 @@
           <w:szCs w:val="28"/>
           <w:lang w:val="it-IT"/>
         </w:rPr>
-        <w:t xml:space="preserve">he Movie </w:t>
-      </w:r>
-      <w:proofErr w:type="spellStart"/>
-      <w:r>
-        <w:rPr>
-          <w:sz w:val="28"/>
-          <w:szCs w:val="28"/>
-          <w:lang w:val="it-IT"/>
-        </w:rPr>
-        <w:t>DataBase</w:t>
-      </w:r>
-      <w:proofErr w:type="spellEnd"/>
-      <w:r>
-        <w:rPr>
-          <w:sz w:val="28"/>
-          <w:szCs w:val="28"/>
-          <w:lang w:val="it-IT"/>
-        </w:rPr>
-        <w:t xml:space="preserve"> (TMDB</w:t>
+        <w:t>he Movie DataBase (TMDB</w:t>
       </w:r>
       <w:r>
         <w:rPr>
@@ -5271,13 +5274,8 @@
               <w:pStyle w:val="Stiletabella2"/>
             </w:pPr>
             <w:r>
-              <w:t xml:space="preserve">Nel caso in cui sia digitato un criterio di ricerca che non ha alcun riscontro con i film disponibili </w:t>
-            </w:r>
-            <w:proofErr w:type="spellStart"/>
-            <w:r>
-              <w:t>nell</w:t>
-            </w:r>
-            <w:proofErr w:type="spellEnd"/>
+              <w:t>Nel caso in cui sia digitato un criterio di ricerca che non ha alcun riscontro con i film disponibili nell</w:t>
+            </w:r>
             <w:r>
               <w:rPr>
                 <w:rtl/>
@@ -7052,13 +7050,8 @@
                 <w:numId w:val="2"/>
               </w:numPr>
             </w:pPr>
-            <w:proofErr w:type="gramStart"/>
-            <w:r>
-              <w:t>Email</w:t>
-            </w:r>
-            <w:proofErr w:type="gramEnd"/>
-            <w:r>
-              <w:t xml:space="preserve"> e password di accesso</w:t>
+            <w:r>
+              <w:t>Email e password di accesso</w:t>
             </w:r>
           </w:p>
           <w:p>
@@ -8371,19 +8364,16 @@
         <w:rPr>
           <w:sz w:val="32"/>
           <w:szCs w:val="32"/>
-          <w:lang w:val="it-IT"/>
-        </w:rPr>
-      </w:pPr>
-    </w:p>
-    <w:p>
-      <w:pPr>
-        <w:spacing w:before="103"/>
+        </w:rPr>
+      </w:pPr>
+      <w:r>
         <w:rPr>
           <w:sz w:val="32"/>
           <w:szCs w:val="32"/>
-          <w:lang w:val="it-IT"/>
-        </w:rPr>
-      </w:pPr>
+        </w:rPr>
+        <w:lastRenderedPageBreak/>
+        <w:t>Use case Diagram</w:t>
+      </w:r>
     </w:p>
     <w:p>
       <w:pPr>
@@ -8391,28 +8381,1601 @@
         <w:rPr>
           <w:sz w:val="32"/>
           <w:szCs w:val="32"/>
-          <w:lang w:val="it-IT"/>
-        </w:rPr>
-      </w:pPr>
-      <w:r>
+        </w:rPr>
+      </w:pPr>
+    </w:p>
+    <w:p>
+      <w:pPr>
+        <w:spacing w:before="103"/>
+        <w:rPr>
+          <w:sz w:val="28"/>
+          <w:szCs w:val="28"/>
+          <w:lang w:val="it-IT"/>
+        </w:rPr>
+      </w:pPr>
+      <w:r>
+        <w:rPr>
+          <w:sz w:val="28"/>
+          <w:szCs w:val="28"/>
+          <w:lang w:val="it-IT"/>
+        </w:rPr>
+        <w:t>Utente ospite (che non ha ancora effettuato l’accesso)</w:t>
+      </w:r>
+      <w:r>
+        <w:rPr>
+          <w:sz w:val="28"/>
+          <w:szCs w:val="28"/>
+          <w:lang w:val="it-IT"/>
+        </w:rPr>
+        <w:t>:</w:t>
+      </w:r>
+    </w:p>
+    <w:p>
+      <w:pPr>
+        <w:spacing w:before="103"/>
+        <w:rPr>
+          <w:sz w:val="28"/>
+          <w:szCs w:val="28"/>
+          <w:lang w:val="it-IT"/>
+        </w:rPr>
+      </w:pPr>
+    </w:p>
+    <w:p>
+      <w:pPr>
+        <w:spacing w:before="103"/>
+        <w:rPr>
+          <w:sz w:val="28"/>
+          <w:szCs w:val="28"/>
+          <w:lang w:val="it-IT"/>
+        </w:rPr>
+      </w:pPr>
+      <w:r>
+        <w:rPr>
+          <w:noProof/>
+          <w:sz w:val="28"/>
+          <w:szCs w:val="28"/>
+          <w:lang w:val="it-IT"/>
+        </w:rPr>
+        <w:drawing>
+          <wp:inline distT="0" distB="0" distL="0" distR="0" wp14:anchorId="2FAEEA4F" wp14:editId="3BCC147F">
+            <wp:extent cx="6121400" cy="4660900"/>
+            <wp:effectExtent l="0" t="0" r="0" b="6350"/>
+            <wp:docPr id="2" name="Immagine 2"/>
+            <wp:cNvGraphicFramePr>
+              <a:graphicFrameLocks xmlns:a="http://schemas.openxmlformats.org/drawingml/2006/main" noChangeAspect="1"/>
+            </wp:cNvGraphicFramePr>
+            <a:graphic xmlns:a="http://schemas.openxmlformats.org/drawingml/2006/main">
+              <a:graphicData uri="http://schemas.openxmlformats.org/drawingml/2006/picture">
+                <pic:pic xmlns:pic="http://schemas.openxmlformats.org/drawingml/2006/picture">
+                  <pic:nvPicPr>
+                    <pic:cNvPr id="0" name="Picture 1"/>
+                    <pic:cNvPicPr>
+                      <a:picLocks noChangeAspect="1" noChangeArrowheads="1"/>
+                    </pic:cNvPicPr>
+                  </pic:nvPicPr>
+                  <pic:blipFill>
+                    <a:blip r:embed="rId7">
+                      <a:extLst>
+                        <a:ext uri="{28A0092B-C50C-407E-A947-70E740481C1C}">
+                          <a14:useLocalDpi xmlns:a14="http://schemas.microsoft.com/office/drawing/2010/main" val="0"/>
+                        </a:ext>
+                      </a:extLst>
+                    </a:blip>
+                    <a:srcRect/>
+                    <a:stretch>
+                      <a:fillRect/>
+                    </a:stretch>
+                  </pic:blipFill>
+                  <pic:spPr bwMode="auto">
+                    <a:xfrm>
+                      <a:off x="0" y="0"/>
+                      <a:ext cx="6121400" cy="4660900"/>
+                    </a:xfrm>
+                    <a:prstGeom prst="rect">
+                      <a:avLst/>
+                    </a:prstGeom>
+                    <a:noFill/>
+                    <a:ln>
+                      <a:noFill/>
+                    </a:ln>
+                  </pic:spPr>
+                </pic:pic>
+              </a:graphicData>
+            </a:graphic>
+          </wp:inline>
+        </w:drawing>
+      </w:r>
+    </w:p>
+    <w:p>
+      <w:pPr>
+        <w:spacing w:before="103"/>
+        <w:rPr>
+          <w:sz w:val="28"/>
+          <w:szCs w:val="28"/>
+          <w:lang w:val="it-IT"/>
+        </w:rPr>
+      </w:pPr>
+    </w:p>
+    <w:p>
+      <w:pPr>
+        <w:spacing w:before="103"/>
+        <w:rPr>
+          <w:sz w:val="28"/>
+          <w:szCs w:val="28"/>
+          <w:lang w:val="it-IT"/>
+        </w:rPr>
+      </w:pPr>
+      <w:r>
+        <w:rPr>
+          <w:sz w:val="28"/>
+          <w:szCs w:val="28"/>
+          <w:lang w:val="it-IT"/>
+        </w:rPr>
+        <w:t>Utente che ha già effettuato il login:</w:t>
+      </w:r>
+    </w:p>
+    <w:p>
+      <w:pPr>
+        <w:spacing w:before="103"/>
         <w:rPr>
           <w:sz w:val="32"/>
           <w:szCs w:val="32"/>
           <w:lang w:val="it-IT"/>
         </w:rPr>
-        <w:lastRenderedPageBreak/>
-        <w:t xml:space="preserve">Use case </w:t>
-      </w:r>
-      <w:proofErr w:type="spellStart"/>
-      <w:r>
+      </w:pPr>
+    </w:p>
+    <w:p>
+      <w:pPr>
+        <w:spacing w:before="103"/>
         <w:rPr>
           <w:sz w:val="32"/>
           <w:szCs w:val="32"/>
           <w:lang w:val="it-IT"/>
         </w:rPr>
-        <w:t>Diagram</w:t>
-      </w:r>
-      <w:proofErr w:type="spellEnd"/>
+      </w:pPr>
+    </w:p>
+    <w:p>
+      <w:pPr>
+        <w:spacing w:before="103"/>
+        <w:rPr>
+          <w:sz w:val="32"/>
+          <w:szCs w:val="32"/>
+          <w:lang w:val="it-IT"/>
+        </w:rPr>
+      </w:pPr>
+      <w:r>
+        <w:rPr>
+          <w:noProof/>
+          <w:sz w:val="32"/>
+          <w:szCs w:val="32"/>
+          <w:lang w:val="it-IT"/>
+        </w:rPr>
+        <w:lastRenderedPageBreak/>
+        <w:drawing>
+          <wp:inline distT="0" distB="0" distL="0" distR="0" wp14:anchorId="7E60288E" wp14:editId="3613B9D7">
+            <wp:extent cx="6115050" cy="3943350"/>
+            <wp:effectExtent l="0" t="0" r="0" b="0"/>
+            <wp:docPr id="3" name="Immagine 3"/>
+            <wp:cNvGraphicFramePr>
+              <a:graphicFrameLocks xmlns:a="http://schemas.openxmlformats.org/drawingml/2006/main" noChangeAspect="1"/>
+            </wp:cNvGraphicFramePr>
+            <a:graphic xmlns:a="http://schemas.openxmlformats.org/drawingml/2006/main">
+              <a:graphicData uri="http://schemas.openxmlformats.org/drawingml/2006/picture">
+                <pic:pic xmlns:pic="http://schemas.openxmlformats.org/drawingml/2006/picture">
+                  <pic:nvPicPr>
+                    <pic:cNvPr id="0" name="Picture 2"/>
+                    <pic:cNvPicPr>
+                      <a:picLocks noChangeAspect="1" noChangeArrowheads="1"/>
+                    </pic:cNvPicPr>
+                  </pic:nvPicPr>
+                  <pic:blipFill>
+                    <a:blip r:embed="rId8">
+                      <a:extLst>
+                        <a:ext uri="{28A0092B-C50C-407E-A947-70E740481C1C}">
+                          <a14:useLocalDpi xmlns:a14="http://schemas.microsoft.com/office/drawing/2010/main" val="0"/>
+                        </a:ext>
+                      </a:extLst>
+                    </a:blip>
+                    <a:srcRect/>
+                    <a:stretch>
+                      <a:fillRect/>
+                    </a:stretch>
+                  </pic:blipFill>
+                  <pic:spPr bwMode="auto">
+                    <a:xfrm>
+                      <a:off x="0" y="0"/>
+                      <a:ext cx="6115050" cy="3943350"/>
+                    </a:xfrm>
+                    <a:prstGeom prst="rect">
+                      <a:avLst/>
+                    </a:prstGeom>
+                    <a:noFill/>
+                    <a:ln>
+                      <a:noFill/>
+                    </a:ln>
+                  </pic:spPr>
+                </pic:pic>
+              </a:graphicData>
+            </a:graphic>
+          </wp:inline>
+        </w:drawing>
+      </w:r>
+    </w:p>
+    <w:p>
+      <w:pPr>
+        <w:spacing w:before="103"/>
+        <w:rPr>
+          <w:sz w:val="32"/>
+          <w:szCs w:val="32"/>
+          <w:lang w:val="it-IT"/>
+        </w:rPr>
+      </w:pPr>
+    </w:p>
+    <w:p>
+      <w:pPr>
+        <w:spacing w:before="103"/>
+        <w:rPr>
+          <w:sz w:val="32"/>
+          <w:szCs w:val="32"/>
+          <w:lang w:val="it-IT"/>
+        </w:rPr>
+      </w:pPr>
+    </w:p>
+    <w:p>
+      <w:pPr>
+        <w:spacing w:before="103"/>
+        <w:rPr>
+          <w:sz w:val="32"/>
+          <w:szCs w:val="32"/>
+          <w:lang w:val="it-IT"/>
+        </w:rPr>
+      </w:pPr>
+    </w:p>
+    <w:p>
+      <w:pPr>
+        <w:spacing w:before="103"/>
+        <w:rPr>
+          <w:sz w:val="32"/>
+          <w:szCs w:val="32"/>
+          <w:lang w:val="it-IT"/>
+        </w:rPr>
+      </w:pPr>
+    </w:p>
+    <w:p>
+      <w:pPr>
+        <w:spacing w:before="103"/>
+        <w:rPr>
+          <w:sz w:val="32"/>
+          <w:szCs w:val="32"/>
+          <w:lang w:val="it-IT"/>
+        </w:rPr>
+      </w:pPr>
+    </w:p>
+    <w:p>
+      <w:pPr>
+        <w:spacing w:before="103"/>
+        <w:rPr>
+          <w:sz w:val="32"/>
+          <w:szCs w:val="32"/>
+          <w:lang w:val="it-IT"/>
+        </w:rPr>
+      </w:pPr>
+    </w:p>
+    <w:p>
+      <w:pPr>
+        <w:spacing w:before="103"/>
+        <w:rPr>
+          <w:sz w:val="32"/>
+          <w:szCs w:val="32"/>
+          <w:lang w:val="it-IT"/>
+        </w:rPr>
+      </w:pPr>
+    </w:p>
+    <w:p>
+      <w:pPr>
+        <w:spacing w:before="103"/>
+        <w:rPr>
+          <w:sz w:val="32"/>
+          <w:szCs w:val="32"/>
+          <w:lang w:val="it-IT"/>
+        </w:rPr>
+      </w:pPr>
+    </w:p>
+    <w:p>
+      <w:pPr>
+        <w:spacing w:before="103"/>
+        <w:rPr>
+          <w:sz w:val="32"/>
+          <w:szCs w:val="32"/>
+          <w:lang w:val="it-IT"/>
+        </w:rPr>
+      </w:pPr>
+    </w:p>
+    <w:p>
+      <w:pPr>
+        <w:spacing w:before="103"/>
+        <w:rPr>
+          <w:sz w:val="32"/>
+          <w:szCs w:val="32"/>
+          <w:lang w:val="it-IT"/>
+        </w:rPr>
+      </w:pPr>
+    </w:p>
+    <w:p>
+      <w:pPr>
+        <w:spacing w:before="103"/>
+        <w:rPr>
+          <w:sz w:val="32"/>
+          <w:szCs w:val="32"/>
+          <w:lang w:val="it-IT"/>
+        </w:rPr>
+      </w:pPr>
+    </w:p>
+    <w:p>
+      <w:pPr>
+        <w:spacing w:before="103"/>
+        <w:rPr>
+          <w:sz w:val="32"/>
+          <w:szCs w:val="32"/>
+          <w:lang w:val="it-IT"/>
+        </w:rPr>
+      </w:pPr>
+    </w:p>
+    <w:p>
+      <w:pPr>
+        <w:spacing w:before="103"/>
+        <w:rPr>
+          <w:sz w:val="32"/>
+          <w:szCs w:val="32"/>
+          <w:lang w:val="it-IT"/>
+        </w:rPr>
+      </w:pPr>
+    </w:p>
+    <w:p>
+      <w:pPr>
+        <w:spacing w:before="103"/>
+        <w:rPr>
+          <w:sz w:val="32"/>
+          <w:szCs w:val="32"/>
+          <w:lang w:val="it-IT"/>
+        </w:rPr>
+      </w:pPr>
+    </w:p>
+    <w:p>
+      <w:pPr>
+        <w:spacing w:before="103"/>
+        <w:rPr>
+          <w:sz w:val="32"/>
+          <w:szCs w:val="32"/>
+          <w:lang w:val="it-IT"/>
+        </w:rPr>
+      </w:pPr>
+    </w:p>
+    <w:p>
+      <w:pPr>
+        <w:spacing w:before="103"/>
+        <w:rPr>
+          <w:sz w:val="32"/>
+          <w:szCs w:val="32"/>
+          <w:lang w:val="it-IT"/>
+        </w:rPr>
+      </w:pPr>
+    </w:p>
+    <w:p>
+      <w:pPr>
+        <w:spacing w:before="103"/>
+        <w:rPr>
+          <w:sz w:val="32"/>
+          <w:szCs w:val="32"/>
+          <w:lang w:val="it-IT"/>
+        </w:rPr>
+      </w:pPr>
+    </w:p>
+    <w:p>
+      <w:pPr>
+        <w:spacing w:before="103"/>
+        <w:rPr>
+          <w:sz w:val="32"/>
+          <w:szCs w:val="32"/>
+        </w:rPr>
+      </w:pPr>
+      <w:r>
+        <w:rPr>
+          <w:sz w:val="32"/>
+          <w:szCs w:val="32"/>
+        </w:rPr>
+        <w:lastRenderedPageBreak/>
+        <w:t>Mockup App Mobile</w:t>
+      </w:r>
+    </w:p>
+    <w:p>
+      <w:pPr>
+        <w:spacing w:before="103"/>
+        <w:rPr>
+          <w:sz w:val="32"/>
+          <w:szCs w:val="32"/>
+        </w:rPr>
+      </w:pPr>
+    </w:p>
+    <w:p>
+      <w:pPr>
+        <w:spacing w:before="103"/>
+        <w:rPr>
+          <w:sz w:val="32"/>
+          <w:szCs w:val="32"/>
+        </w:rPr>
+      </w:pPr>
+      <w:r>
+        <w:rPr>
+          <w:noProof/>
+          <w:sz w:val="32"/>
+          <w:szCs w:val="32"/>
+        </w:rPr>
+        <w:drawing>
+          <wp:inline distT="0" distB="0" distL="0" distR="0" wp14:anchorId="566EF074" wp14:editId="224E2746">
+            <wp:extent cx="5826613" cy="8239960"/>
+            <wp:effectExtent l="0" t="0" r="3175" b="8890"/>
+            <wp:docPr id="25" name="Immagine 25"/>
+            <wp:cNvGraphicFramePr>
+              <a:graphicFrameLocks xmlns:a="http://schemas.openxmlformats.org/drawingml/2006/main" noChangeAspect="1"/>
+            </wp:cNvGraphicFramePr>
+            <a:graphic xmlns:a="http://schemas.openxmlformats.org/drawingml/2006/main">
+              <a:graphicData uri="http://schemas.openxmlformats.org/drawingml/2006/picture">
+                <pic:pic xmlns:pic="http://schemas.openxmlformats.org/drawingml/2006/picture">
+                  <pic:nvPicPr>
+                    <pic:cNvPr id="25" name="Immagine 25"/>
+                    <pic:cNvPicPr/>
+                  </pic:nvPicPr>
+                  <pic:blipFill>
+                    <a:blip r:embed="rId9" cstate="print">
+                      <a:extLst>
+                        <a:ext uri="{28A0092B-C50C-407E-A947-70E740481C1C}">
+                          <a14:useLocalDpi xmlns:a14="http://schemas.microsoft.com/office/drawing/2010/main" val="0"/>
+                        </a:ext>
+                      </a:extLst>
+                    </a:blip>
+                    <a:stretch>
+                      <a:fillRect/>
+                    </a:stretch>
+                  </pic:blipFill>
+                  <pic:spPr>
+                    <a:xfrm>
+                      <a:off x="0" y="0"/>
+                      <a:ext cx="5827519" cy="8241241"/>
+                    </a:xfrm>
+                    <a:prstGeom prst="rect">
+                      <a:avLst/>
+                    </a:prstGeom>
+                  </pic:spPr>
+                </pic:pic>
+              </a:graphicData>
+            </a:graphic>
+          </wp:inline>
+        </w:drawing>
+      </w:r>
+      <w:r>
+        <w:rPr>
+          <w:noProof/>
+          <w:sz w:val="32"/>
+          <w:szCs w:val="32"/>
+        </w:rPr>
+        <w:lastRenderedPageBreak/>
+        <w:drawing>
+          <wp:inline distT="0" distB="0" distL="0" distR="0" wp14:anchorId="4D65345A" wp14:editId="0B9CC9B2">
+            <wp:extent cx="6120130" cy="8655050"/>
+            <wp:effectExtent l="0" t="0" r="0" b="0"/>
+            <wp:docPr id="26" name="Immagine 26"/>
+            <wp:cNvGraphicFramePr>
+              <a:graphicFrameLocks xmlns:a="http://schemas.openxmlformats.org/drawingml/2006/main" noChangeAspect="1"/>
+            </wp:cNvGraphicFramePr>
+            <a:graphic xmlns:a="http://schemas.openxmlformats.org/drawingml/2006/main">
+              <a:graphicData uri="http://schemas.openxmlformats.org/drawingml/2006/picture">
+                <pic:pic xmlns:pic="http://schemas.openxmlformats.org/drawingml/2006/picture">
+                  <pic:nvPicPr>
+                    <pic:cNvPr id="26" name="Immagine 26"/>
+                    <pic:cNvPicPr/>
+                  </pic:nvPicPr>
+                  <pic:blipFill>
+                    <a:blip r:embed="rId10" cstate="print">
+                      <a:extLst>
+                        <a:ext uri="{28A0092B-C50C-407E-A947-70E740481C1C}">
+                          <a14:useLocalDpi xmlns:a14="http://schemas.microsoft.com/office/drawing/2010/main" val="0"/>
+                        </a:ext>
+                      </a:extLst>
+                    </a:blip>
+                    <a:stretch>
+                      <a:fillRect/>
+                    </a:stretch>
+                  </pic:blipFill>
+                  <pic:spPr>
+                    <a:xfrm>
+                      <a:off x="0" y="0"/>
+                      <a:ext cx="6120130" cy="8655050"/>
+                    </a:xfrm>
+                    <a:prstGeom prst="rect">
+                      <a:avLst/>
+                    </a:prstGeom>
+                  </pic:spPr>
+                </pic:pic>
+              </a:graphicData>
+            </a:graphic>
+          </wp:inline>
+        </w:drawing>
+      </w:r>
+      <w:r>
+        <w:rPr>
+          <w:noProof/>
+          <w:sz w:val="32"/>
+          <w:szCs w:val="32"/>
+        </w:rPr>
+        <w:lastRenderedPageBreak/>
+        <w:drawing>
+          <wp:inline distT="0" distB="0" distL="0" distR="0" wp14:anchorId="2FF3834F" wp14:editId="18F25DF3">
+            <wp:extent cx="6120130" cy="8655050"/>
+            <wp:effectExtent l="0" t="0" r="0" b="0"/>
+            <wp:docPr id="27" name="Immagine 27"/>
+            <wp:cNvGraphicFramePr>
+              <a:graphicFrameLocks xmlns:a="http://schemas.openxmlformats.org/drawingml/2006/main" noChangeAspect="1"/>
+            </wp:cNvGraphicFramePr>
+            <a:graphic xmlns:a="http://schemas.openxmlformats.org/drawingml/2006/main">
+              <a:graphicData uri="http://schemas.openxmlformats.org/drawingml/2006/picture">
+                <pic:pic xmlns:pic="http://schemas.openxmlformats.org/drawingml/2006/picture">
+                  <pic:nvPicPr>
+                    <pic:cNvPr id="27" name="Immagine 27"/>
+                    <pic:cNvPicPr/>
+                  </pic:nvPicPr>
+                  <pic:blipFill>
+                    <a:blip r:embed="rId11" cstate="print">
+                      <a:extLst>
+                        <a:ext uri="{28A0092B-C50C-407E-A947-70E740481C1C}">
+                          <a14:useLocalDpi xmlns:a14="http://schemas.microsoft.com/office/drawing/2010/main" val="0"/>
+                        </a:ext>
+                      </a:extLst>
+                    </a:blip>
+                    <a:stretch>
+                      <a:fillRect/>
+                    </a:stretch>
+                  </pic:blipFill>
+                  <pic:spPr>
+                    <a:xfrm>
+                      <a:off x="0" y="0"/>
+                      <a:ext cx="6120130" cy="8655050"/>
+                    </a:xfrm>
+                    <a:prstGeom prst="rect">
+                      <a:avLst/>
+                    </a:prstGeom>
+                  </pic:spPr>
+                </pic:pic>
+              </a:graphicData>
+            </a:graphic>
+          </wp:inline>
+        </w:drawing>
+      </w:r>
+      <w:r>
+        <w:rPr>
+          <w:noProof/>
+          <w:sz w:val="32"/>
+          <w:szCs w:val="32"/>
+        </w:rPr>
+        <w:lastRenderedPageBreak/>
+        <w:drawing>
+          <wp:inline distT="0" distB="0" distL="0" distR="0" wp14:anchorId="4B03387A" wp14:editId="250AF42B">
+            <wp:extent cx="6120130" cy="8655050"/>
+            <wp:effectExtent l="0" t="0" r="0" b="0"/>
+            <wp:docPr id="28" name="Immagine 28"/>
+            <wp:cNvGraphicFramePr>
+              <a:graphicFrameLocks xmlns:a="http://schemas.openxmlformats.org/drawingml/2006/main" noChangeAspect="1"/>
+            </wp:cNvGraphicFramePr>
+            <a:graphic xmlns:a="http://schemas.openxmlformats.org/drawingml/2006/main">
+              <a:graphicData uri="http://schemas.openxmlformats.org/drawingml/2006/picture">
+                <pic:pic xmlns:pic="http://schemas.openxmlformats.org/drawingml/2006/picture">
+                  <pic:nvPicPr>
+                    <pic:cNvPr id="28" name="Immagine 28"/>
+                    <pic:cNvPicPr/>
+                  </pic:nvPicPr>
+                  <pic:blipFill>
+                    <a:blip r:embed="rId12" cstate="print">
+                      <a:extLst>
+                        <a:ext uri="{28A0092B-C50C-407E-A947-70E740481C1C}">
+                          <a14:useLocalDpi xmlns:a14="http://schemas.microsoft.com/office/drawing/2010/main" val="0"/>
+                        </a:ext>
+                      </a:extLst>
+                    </a:blip>
+                    <a:stretch>
+                      <a:fillRect/>
+                    </a:stretch>
+                  </pic:blipFill>
+                  <pic:spPr>
+                    <a:xfrm>
+                      <a:off x="0" y="0"/>
+                      <a:ext cx="6120130" cy="8655050"/>
+                    </a:xfrm>
+                    <a:prstGeom prst="rect">
+                      <a:avLst/>
+                    </a:prstGeom>
+                  </pic:spPr>
+                </pic:pic>
+              </a:graphicData>
+            </a:graphic>
+          </wp:inline>
+        </w:drawing>
+      </w:r>
+      <w:r>
+        <w:rPr>
+          <w:noProof/>
+          <w:sz w:val="32"/>
+          <w:szCs w:val="32"/>
+        </w:rPr>
+        <w:lastRenderedPageBreak/>
+        <w:drawing>
+          <wp:inline distT="0" distB="0" distL="0" distR="0" wp14:anchorId="3B44B644" wp14:editId="3045D4A3">
+            <wp:extent cx="6120130" cy="8655050"/>
+            <wp:effectExtent l="0" t="0" r="0" b="0"/>
+            <wp:docPr id="29" name="Immagine 29" descr="Immagine che contiene testo&#10;&#10;Descrizione generata automaticamente"/>
+            <wp:cNvGraphicFramePr>
+              <a:graphicFrameLocks xmlns:a="http://schemas.openxmlformats.org/drawingml/2006/main" noChangeAspect="1"/>
+            </wp:cNvGraphicFramePr>
+            <a:graphic xmlns:a="http://schemas.openxmlformats.org/drawingml/2006/main">
+              <a:graphicData uri="http://schemas.openxmlformats.org/drawingml/2006/picture">
+                <pic:pic xmlns:pic="http://schemas.openxmlformats.org/drawingml/2006/picture">
+                  <pic:nvPicPr>
+                    <pic:cNvPr id="29" name="Immagine 29" descr="Immagine che contiene testo&#10;&#10;Descrizione generata automaticamente"/>
+                    <pic:cNvPicPr/>
+                  </pic:nvPicPr>
+                  <pic:blipFill>
+                    <a:blip r:embed="rId13" cstate="print">
+                      <a:extLst>
+                        <a:ext uri="{28A0092B-C50C-407E-A947-70E740481C1C}">
+                          <a14:useLocalDpi xmlns:a14="http://schemas.microsoft.com/office/drawing/2010/main" val="0"/>
+                        </a:ext>
+                      </a:extLst>
+                    </a:blip>
+                    <a:stretch>
+                      <a:fillRect/>
+                    </a:stretch>
+                  </pic:blipFill>
+                  <pic:spPr>
+                    <a:xfrm>
+                      <a:off x="0" y="0"/>
+                      <a:ext cx="6120130" cy="8655050"/>
+                    </a:xfrm>
+                    <a:prstGeom prst="rect">
+                      <a:avLst/>
+                    </a:prstGeom>
+                  </pic:spPr>
+                </pic:pic>
+              </a:graphicData>
+            </a:graphic>
+          </wp:inline>
+        </w:drawing>
+      </w:r>
+      <w:r>
+        <w:rPr>
+          <w:noProof/>
+          <w:sz w:val="32"/>
+          <w:szCs w:val="32"/>
+        </w:rPr>
+        <w:lastRenderedPageBreak/>
+        <w:drawing>
+          <wp:inline distT="0" distB="0" distL="0" distR="0" wp14:anchorId="49FD8EFA" wp14:editId="01FB41D8">
+            <wp:extent cx="6120130" cy="8655050"/>
+            <wp:effectExtent l="0" t="0" r="0" b="0"/>
+            <wp:docPr id="30" name="Immagine 30"/>
+            <wp:cNvGraphicFramePr>
+              <a:graphicFrameLocks xmlns:a="http://schemas.openxmlformats.org/drawingml/2006/main" noChangeAspect="1"/>
+            </wp:cNvGraphicFramePr>
+            <a:graphic xmlns:a="http://schemas.openxmlformats.org/drawingml/2006/main">
+              <a:graphicData uri="http://schemas.openxmlformats.org/drawingml/2006/picture">
+                <pic:pic xmlns:pic="http://schemas.openxmlformats.org/drawingml/2006/picture">
+                  <pic:nvPicPr>
+                    <pic:cNvPr id="30" name="Immagine 30"/>
+                    <pic:cNvPicPr/>
+                  </pic:nvPicPr>
+                  <pic:blipFill>
+                    <a:blip r:embed="rId14" cstate="print">
+                      <a:extLst>
+                        <a:ext uri="{28A0092B-C50C-407E-A947-70E740481C1C}">
+                          <a14:useLocalDpi xmlns:a14="http://schemas.microsoft.com/office/drawing/2010/main" val="0"/>
+                        </a:ext>
+                      </a:extLst>
+                    </a:blip>
+                    <a:stretch>
+                      <a:fillRect/>
+                    </a:stretch>
+                  </pic:blipFill>
+                  <pic:spPr>
+                    <a:xfrm>
+                      <a:off x="0" y="0"/>
+                      <a:ext cx="6120130" cy="8655050"/>
+                    </a:xfrm>
+                    <a:prstGeom prst="rect">
+                      <a:avLst/>
+                    </a:prstGeom>
+                  </pic:spPr>
+                </pic:pic>
+              </a:graphicData>
+            </a:graphic>
+          </wp:inline>
+        </w:drawing>
+      </w:r>
+      <w:r>
+        <w:rPr>
+          <w:noProof/>
+          <w:sz w:val="32"/>
+          <w:szCs w:val="32"/>
+        </w:rPr>
+        <w:lastRenderedPageBreak/>
+        <w:drawing>
+          <wp:inline distT="0" distB="0" distL="0" distR="0" wp14:anchorId="55944743" wp14:editId="1F1999AB">
+            <wp:extent cx="6120130" cy="8655050"/>
+            <wp:effectExtent l="0" t="0" r="0" b="0"/>
+            <wp:docPr id="31" name="Immagine 31"/>
+            <wp:cNvGraphicFramePr>
+              <a:graphicFrameLocks xmlns:a="http://schemas.openxmlformats.org/drawingml/2006/main" noChangeAspect="1"/>
+            </wp:cNvGraphicFramePr>
+            <a:graphic xmlns:a="http://schemas.openxmlformats.org/drawingml/2006/main">
+              <a:graphicData uri="http://schemas.openxmlformats.org/drawingml/2006/picture">
+                <pic:pic xmlns:pic="http://schemas.openxmlformats.org/drawingml/2006/picture">
+                  <pic:nvPicPr>
+                    <pic:cNvPr id="31" name="Immagine 31"/>
+                    <pic:cNvPicPr/>
+                  </pic:nvPicPr>
+                  <pic:blipFill>
+                    <a:blip r:embed="rId15" cstate="print">
+                      <a:extLst>
+                        <a:ext uri="{28A0092B-C50C-407E-A947-70E740481C1C}">
+                          <a14:useLocalDpi xmlns:a14="http://schemas.microsoft.com/office/drawing/2010/main" val="0"/>
+                        </a:ext>
+                      </a:extLst>
+                    </a:blip>
+                    <a:stretch>
+                      <a:fillRect/>
+                    </a:stretch>
+                  </pic:blipFill>
+                  <pic:spPr>
+                    <a:xfrm>
+                      <a:off x="0" y="0"/>
+                      <a:ext cx="6120130" cy="8655050"/>
+                    </a:xfrm>
+                    <a:prstGeom prst="rect">
+                      <a:avLst/>
+                    </a:prstGeom>
+                  </pic:spPr>
+                </pic:pic>
+              </a:graphicData>
+            </a:graphic>
+          </wp:inline>
+        </w:drawing>
+      </w:r>
+      <w:r>
+        <w:rPr>
+          <w:noProof/>
+          <w:sz w:val="32"/>
+          <w:szCs w:val="32"/>
+        </w:rPr>
+        <w:lastRenderedPageBreak/>
+        <w:drawing>
+          <wp:inline distT="0" distB="0" distL="0" distR="0" wp14:anchorId="083BA664" wp14:editId="3428F051">
+            <wp:extent cx="6120130" cy="8655050"/>
+            <wp:effectExtent l="0" t="0" r="0" b="0"/>
+            <wp:docPr id="32" name="Immagine 32" descr="Immagine che contiene testo, screenshot&#10;&#10;Descrizione generata automaticamente"/>
+            <wp:cNvGraphicFramePr>
+              <a:graphicFrameLocks xmlns:a="http://schemas.openxmlformats.org/drawingml/2006/main" noChangeAspect="1"/>
+            </wp:cNvGraphicFramePr>
+            <a:graphic xmlns:a="http://schemas.openxmlformats.org/drawingml/2006/main">
+              <a:graphicData uri="http://schemas.openxmlformats.org/drawingml/2006/picture">
+                <pic:pic xmlns:pic="http://schemas.openxmlformats.org/drawingml/2006/picture">
+                  <pic:nvPicPr>
+                    <pic:cNvPr id="32" name="Immagine 32" descr="Immagine che contiene testo, screenshot&#10;&#10;Descrizione generata automaticamente"/>
+                    <pic:cNvPicPr/>
+                  </pic:nvPicPr>
+                  <pic:blipFill>
+                    <a:blip r:embed="rId16" cstate="print">
+                      <a:extLst>
+                        <a:ext uri="{28A0092B-C50C-407E-A947-70E740481C1C}">
+                          <a14:useLocalDpi xmlns:a14="http://schemas.microsoft.com/office/drawing/2010/main" val="0"/>
+                        </a:ext>
+                      </a:extLst>
+                    </a:blip>
+                    <a:stretch>
+                      <a:fillRect/>
+                    </a:stretch>
+                  </pic:blipFill>
+                  <pic:spPr>
+                    <a:xfrm>
+                      <a:off x="0" y="0"/>
+                      <a:ext cx="6120130" cy="8655050"/>
+                    </a:xfrm>
+                    <a:prstGeom prst="rect">
+                      <a:avLst/>
+                    </a:prstGeom>
+                  </pic:spPr>
+                </pic:pic>
+              </a:graphicData>
+            </a:graphic>
+          </wp:inline>
+        </w:drawing>
+      </w:r>
+      <w:r>
+        <w:rPr>
+          <w:noProof/>
+          <w:sz w:val="32"/>
+          <w:szCs w:val="32"/>
+        </w:rPr>
+        <w:lastRenderedPageBreak/>
+        <w:drawing>
+          <wp:inline distT="0" distB="0" distL="0" distR="0" wp14:anchorId="236AD276" wp14:editId="219830F0">
+            <wp:extent cx="6120130" cy="8655050"/>
+            <wp:effectExtent l="0" t="0" r="0" b="0"/>
+            <wp:docPr id="33" name="Immagine 33"/>
+            <wp:cNvGraphicFramePr>
+              <a:graphicFrameLocks xmlns:a="http://schemas.openxmlformats.org/drawingml/2006/main" noChangeAspect="1"/>
+            </wp:cNvGraphicFramePr>
+            <a:graphic xmlns:a="http://schemas.openxmlformats.org/drawingml/2006/main">
+              <a:graphicData uri="http://schemas.openxmlformats.org/drawingml/2006/picture">
+                <pic:pic xmlns:pic="http://schemas.openxmlformats.org/drawingml/2006/picture">
+                  <pic:nvPicPr>
+                    <pic:cNvPr id="33" name="Immagine 33"/>
+                    <pic:cNvPicPr/>
+                  </pic:nvPicPr>
+                  <pic:blipFill>
+                    <a:blip r:embed="rId17" cstate="print">
+                      <a:extLst>
+                        <a:ext uri="{28A0092B-C50C-407E-A947-70E740481C1C}">
+                          <a14:useLocalDpi xmlns:a14="http://schemas.microsoft.com/office/drawing/2010/main" val="0"/>
+                        </a:ext>
+                      </a:extLst>
+                    </a:blip>
+                    <a:stretch>
+                      <a:fillRect/>
+                    </a:stretch>
+                  </pic:blipFill>
+                  <pic:spPr>
+                    <a:xfrm>
+                      <a:off x="0" y="0"/>
+                      <a:ext cx="6120130" cy="8655050"/>
+                    </a:xfrm>
+                    <a:prstGeom prst="rect">
+                      <a:avLst/>
+                    </a:prstGeom>
+                  </pic:spPr>
+                </pic:pic>
+              </a:graphicData>
+            </a:graphic>
+          </wp:inline>
+        </w:drawing>
+      </w:r>
+      <w:r>
+        <w:rPr>
+          <w:noProof/>
+          <w:sz w:val="32"/>
+          <w:szCs w:val="32"/>
+        </w:rPr>
+        <w:lastRenderedPageBreak/>
+        <w:drawing>
+          <wp:inline distT="0" distB="0" distL="0" distR="0" wp14:anchorId="269BD5EA" wp14:editId="669A3509">
+            <wp:extent cx="6120130" cy="8655050"/>
+            <wp:effectExtent l="0" t="0" r="0" b="0"/>
+            <wp:docPr id="34" name="Immagine 34"/>
+            <wp:cNvGraphicFramePr>
+              <a:graphicFrameLocks xmlns:a="http://schemas.openxmlformats.org/drawingml/2006/main" noChangeAspect="1"/>
+            </wp:cNvGraphicFramePr>
+            <a:graphic xmlns:a="http://schemas.openxmlformats.org/drawingml/2006/main">
+              <a:graphicData uri="http://schemas.openxmlformats.org/drawingml/2006/picture">
+                <pic:pic xmlns:pic="http://schemas.openxmlformats.org/drawingml/2006/picture">
+                  <pic:nvPicPr>
+                    <pic:cNvPr id="34" name="Immagine 34"/>
+                    <pic:cNvPicPr/>
+                  </pic:nvPicPr>
+                  <pic:blipFill>
+                    <a:blip r:embed="rId18" cstate="print">
+                      <a:extLst>
+                        <a:ext uri="{28A0092B-C50C-407E-A947-70E740481C1C}">
+                          <a14:useLocalDpi xmlns:a14="http://schemas.microsoft.com/office/drawing/2010/main" val="0"/>
+                        </a:ext>
+                      </a:extLst>
+                    </a:blip>
+                    <a:stretch>
+                      <a:fillRect/>
+                    </a:stretch>
+                  </pic:blipFill>
+                  <pic:spPr>
+                    <a:xfrm>
+                      <a:off x="0" y="0"/>
+                      <a:ext cx="6120130" cy="8655050"/>
+                    </a:xfrm>
+                    <a:prstGeom prst="rect">
+                      <a:avLst/>
+                    </a:prstGeom>
+                  </pic:spPr>
+                </pic:pic>
+              </a:graphicData>
+            </a:graphic>
+          </wp:inline>
+        </w:drawing>
+      </w:r>
+      <w:r>
+        <w:rPr>
+          <w:noProof/>
+          <w:sz w:val="32"/>
+          <w:szCs w:val="32"/>
+        </w:rPr>
+        <w:lastRenderedPageBreak/>
+        <w:drawing>
+          <wp:inline distT="0" distB="0" distL="0" distR="0" wp14:anchorId="0A75A1E5" wp14:editId="44F18FE8">
+            <wp:extent cx="6120130" cy="8655050"/>
+            <wp:effectExtent l="0" t="0" r="0" b="0"/>
+            <wp:docPr id="35" name="Immagine 35"/>
+            <wp:cNvGraphicFramePr>
+              <a:graphicFrameLocks xmlns:a="http://schemas.openxmlformats.org/drawingml/2006/main" noChangeAspect="1"/>
+            </wp:cNvGraphicFramePr>
+            <a:graphic xmlns:a="http://schemas.openxmlformats.org/drawingml/2006/main">
+              <a:graphicData uri="http://schemas.openxmlformats.org/drawingml/2006/picture">
+                <pic:pic xmlns:pic="http://schemas.openxmlformats.org/drawingml/2006/picture">
+                  <pic:nvPicPr>
+                    <pic:cNvPr id="35" name="Immagine 35"/>
+                    <pic:cNvPicPr/>
+                  </pic:nvPicPr>
+                  <pic:blipFill>
+                    <a:blip r:embed="rId19" cstate="print">
+                      <a:extLst>
+                        <a:ext uri="{28A0092B-C50C-407E-A947-70E740481C1C}">
+                          <a14:useLocalDpi xmlns:a14="http://schemas.microsoft.com/office/drawing/2010/main" val="0"/>
+                        </a:ext>
+                      </a:extLst>
+                    </a:blip>
+                    <a:stretch>
+                      <a:fillRect/>
+                    </a:stretch>
+                  </pic:blipFill>
+                  <pic:spPr>
+                    <a:xfrm>
+                      <a:off x="0" y="0"/>
+                      <a:ext cx="6120130" cy="8655050"/>
+                    </a:xfrm>
+                    <a:prstGeom prst="rect">
+                      <a:avLst/>
+                    </a:prstGeom>
+                  </pic:spPr>
+                </pic:pic>
+              </a:graphicData>
+            </a:graphic>
+          </wp:inline>
+        </w:drawing>
+      </w:r>
+      <w:r>
+        <w:rPr>
+          <w:noProof/>
+          <w:sz w:val="32"/>
+          <w:szCs w:val="32"/>
+        </w:rPr>
+        <w:lastRenderedPageBreak/>
+        <w:drawing>
+          <wp:inline distT="0" distB="0" distL="0" distR="0" wp14:anchorId="2566E34B" wp14:editId="022A97DE">
+            <wp:extent cx="6120130" cy="8655050"/>
+            <wp:effectExtent l="0" t="0" r="0" b="0"/>
+            <wp:docPr id="36" name="Immagine 36"/>
+            <wp:cNvGraphicFramePr>
+              <a:graphicFrameLocks xmlns:a="http://schemas.openxmlformats.org/drawingml/2006/main" noChangeAspect="1"/>
+            </wp:cNvGraphicFramePr>
+            <a:graphic xmlns:a="http://schemas.openxmlformats.org/drawingml/2006/main">
+              <a:graphicData uri="http://schemas.openxmlformats.org/drawingml/2006/picture">
+                <pic:pic xmlns:pic="http://schemas.openxmlformats.org/drawingml/2006/picture">
+                  <pic:nvPicPr>
+                    <pic:cNvPr id="36" name="Immagine 36"/>
+                    <pic:cNvPicPr/>
+                  </pic:nvPicPr>
+                  <pic:blipFill>
+                    <a:blip r:embed="rId20" cstate="print">
+                      <a:extLst>
+                        <a:ext uri="{28A0092B-C50C-407E-A947-70E740481C1C}">
+                          <a14:useLocalDpi xmlns:a14="http://schemas.microsoft.com/office/drawing/2010/main" val="0"/>
+                        </a:ext>
+                      </a:extLst>
+                    </a:blip>
+                    <a:stretch>
+                      <a:fillRect/>
+                    </a:stretch>
+                  </pic:blipFill>
+                  <pic:spPr>
+                    <a:xfrm>
+                      <a:off x="0" y="0"/>
+                      <a:ext cx="6120130" cy="8655050"/>
+                    </a:xfrm>
+                    <a:prstGeom prst="rect">
+                      <a:avLst/>
+                    </a:prstGeom>
+                  </pic:spPr>
+                </pic:pic>
+              </a:graphicData>
+            </a:graphic>
+          </wp:inline>
+        </w:drawing>
+      </w:r>
+      <w:r>
+        <w:rPr>
+          <w:noProof/>
+          <w:sz w:val="32"/>
+          <w:szCs w:val="32"/>
+        </w:rPr>
+        <w:lastRenderedPageBreak/>
+        <w:drawing>
+          <wp:inline distT="0" distB="0" distL="0" distR="0" wp14:anchorId="24A9A5F2" wp14:editId="3710D84C">
+            <wp:extent cx="6120130" cy="8655050"/>
+            <wp:effectExtent l="0" t="0" r="0" b="0"/>
+            <wp:docPr id="37" name="Immagine 37"/>
+            <wp:cNvGraphicFramePr>
+              <a:graphicFrameLocks xmlns:a="http://schemas.openxmlformats.org/drawingml/2006/main" noChangeAspect="1"/>
+            </wp:cNvGraphicFramePr>
+            <a:graphic xmlns:a="http://schemas.openxmlformats.org/drawingml/2006/main">
+              <a:graphicData uri="http://schemas.openxmlformats.org/drawingml/2006/picture">
+                <pic:pic xmlns:pic="http://schemas.openxmlformats.org/drawingml/2006/picture">
+                  <pic:nvPicPr>
+                    <pic:cNvPr id="37" name="Immagine 37"/>
+                    <pic:cNvPicPr/>
+                  </pic:nvPicPr>
+                  <pic:blipFill>
+                    <a:blip r:embed="rId21" cstate="print">
+                      <a:extLst>
+                        <a:ext uri="{28A0092B-C50C-407E-A947-70E740481C1C}">
+                          <a14:useLocalDpi xmlns:a14="http://schemas.microsoft.com/office/drawing/2010/main" val="0"/>
+                        </a:ext>
+                      </a:extLst>
+                    </a:blip>
+                    <a:stretch>
+                      <a:fillRect/>
+                    </a:stretch>
+                  </pic:blipFill>
+                  <pic:spPr>
+                    <a:xfrm>
+                      <a:off x="0" y="0"/>
+                      <a:ext cx="6120130" cy="8655050"/>
+                    </a:xfrm>
+                    <a:prstGeom prst="rect">
+                      <a:avLst/>
+                    </a:prstGeom>
+                  </pic:spPr>
+                </pic:pic>
+              </a:graphicData>
+            </a:graphic>
+          </wp:inline>
+        </w:drawing>
+      </w:r>
+      <w:r>
+        <w:rPr>
+          <w:noProof/>
+          <w:sz w:val="32"/>
+          <w:szCs w:val="32"/>
+        </w:rPr>
+        <w:lastRenderedPageBreak/>
+        <w:drawing>
+          <wp:inline distT="0" distB="0" distL="0" distR="0" wp14:anchorId="0A89CCDB" wp14:editId="1C469B61">
+            <wp:extent cx="6120130" cy="8655050"/>
+            <wp:effectExtent l="0" t="0" r="0" b="0"/>
+            <wp:docPr id="38" name="Immagine 38"/>
+            <wp:cNvGraphicFramePr>
+              <a:graphicFrameLocks xmlns:a="http://schemas.openxmlformats.org/drawingml/2006/main" noChangeAspect="1"/>
+            </wp:cNvGraphicFramePr>
+            <a:graphic xmlns:a="http://schemas.openxmlformats.org/drawingml/2006/main">
+              <a:graphicData uri="http://schemas.openxmlformats.org/drawingml/2006/picture">
+                <pic:pic xmlns:pic="http://schemas.openxmlformats.org/drawingml/2006/picture">
+                  <pic:nvPicPr>
+                    <pic:cNvPr id="38" name="Immagine 38"/>
+                    <pic:cNvPicPr/>
+                  </pic:nvPicPr>
+                  <pic:blipFill>
+                    <a:blip r:embed="rId22" cstate="print">
+                      <a:extLst>
+                        <a:ext uri="{28A0092B-C50C-407E-A947-70E740481C1C}">
+                          <a14:useLocalDpi xmlns:a14="http://schemas.microsoft.com/office/drawing/2010/main" val="0"/>
+                        </a:ext>
+                      </a:extLst>
+                    </a:blip>
+                    <a:stretch>
+                      <a:fillRect/>
+                    </a:stretch>
+                  </pic:blipFill>
+                  <pic:spPr>
+                    <a:xfrm>
+                      <a:off x="0" y="0"/>
+                      <a:ext cx="6120130" cy="8655050"/>
+                    </a:xfrm>
+                    <a:prstGeom prst="rect">
+                      <a:avLst/>
+                    </a:prstGeom>
+                  </pic:spPr>
+                </pic:pic>
+              </a:graphicData>
+            </a:graphic>
+          </wp:inline>
+        </w:drawing>
+      </w:r>
+      <w:r>
+        <w:rPr>
+          <w:noProof/>
+          <w:sz w:val="32"/>
+          <w:szCs w:val="32"/>
+        </w:rPr>
+        <w:lastRenderedPageBreak/>
+        <w:drawing>
+          <wp:inline distT="0" distB="0" distL="0" distR="0" wp14:anchorId="7D39C029" wp14:editId="5BC39275">
+            <wp:extent cx="6120130" cy="8655050"/>
+            <wp:effectExtent l="0" t="0" r="0" b="0"/>
+            <wp:docPr id="39" name="Immagine 39"/>
+            <wp:cNvGraphicFramePr>
+              <a:graphicFrameLocks xmlns:a="http://schemas.openxmlformats.org/drawingml/2006/main" noChangeAspect="1"/>
+            </wp:cNvGraphicFramePr>
+            <a:graphic xmlns:a="http://schemas.openxmlformats.org/drawingml/2006/main">
+              <a:graphicData uri="http://schemas.openxmlformats.org/drawingml/2006/picture">
+                <pic:pic xmlns:pic="http://schemas.openxmlformats.org/drawingml/2006/picture">
+                  <pic:nvPicPr>
+                    <pic:cNvPr id="39" name="Immagine 39"/>
+                    <pic:cNvPicPr/>
+                  </pic:nvPicPr>
+                  <pic:blipFill>
+                    <a:blip r:embed="rId23" cstate="print">
+                      <a:extLst>
+                        <a:ext uri="{28A0092B-C50C-407E-A947-70E740481C1C}">
+                          <a14:useLocalDpi xmlns:a14="http://schemas.microsoft.com/office/drawing/2010/main" val="0"/>
+                        </a:ext>
+                      </a:extLst>
+                    </a:blip>
+                    <a:stretch>
+                      <a:fillRect/>
+                    </a:stretch>
+                  </pic:blipFill>
+                  <pic:spPr>
+                    <a:xfrm>
+                      <a:off x="0" y="0"/>
+                      <a:ext cx="6120130" cy="8655050"/>
+                    </a:xfrm>
+                    <a:prstGeom prst="rect">
+                      <a:avLst/>
+                    </a:prstGeom>
+                  </pic:spPr>
+                </pic:pic>
+              </a:graphicData>
+            </a:graphic>
+          </wp:inline>
+        </w:drawing>
+      </w:r>
+      <w:r>
+        <w:rPr>
+          <w:noProof/>
+          <w:sz w:val="32"/>
+          <w:szCs w:val="32"/>
+        </w:rPr>
+        <w:lastRenderedPageBreak/>
+        <w:drawing>
+          <wp:inline distT="0" distB="0" distL="0" distR="0" wp14:anchorId="3323DE50" wp14:editId="78D67183">
+            <wp:extent cx="6120130" cy="8655050"/>
+            <wp:effectExtent l="0" t="0" r="0" b="0"/>
+            <wp:docPr id="40" name="Immagine 40"/>
+            <wp:cNvGraphicFramePr>
+              <a:graphicFrameLocks xmlns:a="http://schemas.openxmlformats.org/drawingml/2006/main" noChangeAspect="1"/>
+            </wp:cNvGraphicFramePr>
+            <a:graphic xmlns:a="http://schemas.openxmlformats.org/drawingml/2006/main">
+              <a:graphicData uri="http://schemas.openxmlformats.org/drawingml/2006/picture">
+                <pic:pic xmlns:pic="http://schemas.openxmlformats.org/drawingml/2006/picture">
+                  <pic:nvPicPr>
+                    <pic:cNvPr id="40" name="Immagine 40"/>
+                    <pic:cNvPicPr/>
+                  </pic:nvPicPr>
+                  <pic:blipFill>
+                    <a:blip r:embed="rId24" cstate="print">
+                      <a:extLst>
+                        <a:ext uri="{28A0092B-C50C-407E-A947-70E740481C1C}">
+                          <a14:useLocalDpi xmlns:a14="http://schemas.microsoft.com/office/drawing/2010/main" val="0"/>
+                        </a:ext>
+                      </a:extLst>
+                    </a:blip>
+                    <a:stretch>
+                      <a:fillRect/>
+                    </a:stretch>
+                  </pic:blipFill>
+                  <pic:spPr>
+                    <a:xfrm>
+                      <a:off x="0" y="0"/>
+                      <a:ext cx="6120130" cy="8655050"/>
+                    </a:xfrm>
+                    <a:prstGeom prst="rect">
+                      <a:avLst/>
+                    </a:prstGeom>
+                  </pic:spPr>
+                </pic:pic>
+              </a:graphicData>
+            </a:graphic>
+          </wp:inline>
+        </w:drawing>
+      </w:r>
+      <w:r>
+        <w:rPr>
+          <w:noProof/>
+          <w:sz w:val="32"/>
+          <w:szCs w:val="32"/>
+        </w:rPr>
+        <w:lastRenderedPageBreak/>
+        <w:drawing>
+          <wp:inline distT="0" distB="0" distL="0" distR="0" wp14:anchorId="28C1ABAC" wp14:editId="55CD94B7">
+            <wp:extent cx="6120130" cy="8655050"/>
+            <wp:effectExtent l="0" t="0" r="0" b="0"/>
+            <wp:docPr id="41" name="Immagine 41"/>
+            <wp:cNvGraphicFramePr>
+              <a:graphicFrameLocks xmlns:a="http://schemas.openxmlformats.org/drawingml/2006/main" noChangeAspect="1"/>
+            </wp:cNvGraphicFramePr>
+            <a:graphic xmlns:a="http://schemas.openxmlformats.org/drawingml/2006/main">
+              <a:graphicData uri="http://schemas.openxmlformats.org/drawingml/2006/picture">
+                <pic:pic xmlns:pic="http://schemas.openxmlformats.org/drawingml/2006/picture">
+                  <pic:nvPicPr>
+                    <pic:cNvPr id="41" name="Immagine 41"/>
+                    <pic:cNvPicPr/>
+                  </pic:nvPicPr>
+                  <pic:blipFill>
+                    <a:blip r:embed="rId25" cstate="print">
+                      <a:extLst>
+                        <a:ext uri="{28A0092B-C50C-407E-A947-70E740481C1C}">
+                          <a14:useLocalDpi xmlns:a14="http://schemas.microsoft.com/office/drawing/2010/main" val="0"/>
+                        </a:ext>
+                      </a:extLst>
+                    </a:blip>
+                    <a:stretch>
+                      <a:fillRect/>
+                    </a:stretch>
+                  </pic:blipFill>
+                  <pic:spPr>
+                    <a:xfrm>
+                      <a:off x="0" y="0"/>
+                      <a:ext cx="6120130" cy="8655050"/>
+                    </a:xfrm>
+                    <a:prstGeom prst="rect">
+                      <a:avLst/>
+                    </a:prstGeom>
+                  </pic:spPr>
+                </pic:pic>
+              </a:graphicData>
+            </a:graphic>
+          </wp:inline>
+        </w:drawing>
+      </w:r>
+      <w:r>
+        <w:rPr>
+          <w:noProof/>
+          <w:sz w:val="32"/>
+          <w:szCs w:val="32"/>
+        </w:rPr>
+        <w:lastRenderedPageBreak/>
+        <w:drawing>
+          <wp:inline distT="0" distB="0" distL="0" distR="0" wp14:anchorId="6582CF98" wp14:editId="4ACF207F">
+            <wp:extent cx="6120130" cy="8655050"/>
+            <wp:effectExtent l="0" t="0" r="0" b="0"/>
+            <wp:docPr id="42" name="Immagine 42"/>
+            <wp:cNvGraphicFramePr>
+              <a:graphicFrameLocks xmlns:a="http://schemas.openxmlformats.org/drawingml/2006/main" noChangeAspect="1"/>
+            </wp:cNvGraphicFramePr>
+            <a:graphic xmlns:a="http://schemas.openxmlformats.org/drawingml/2006/main">
+              <a:graphicData uri="http://schemas.openxmlformats.org/drawingml/2006/picture">
+                <pic:pic xmlns:pic="http://schemas.openxmlformats.org/drawingml/2006/picture">
+                  <pic:nvPicPr>
+                    <pic:cNvPr id="42" name="Immagine 42"/>
+                    <pic:cNvPicPr/>
+                  </pic:nvPicPr>
+                  <pic:blipFill>
+                    <a:blip r:embed="rId26" cstate="print">
+                      <a:extLst>
+                        <a:ext uri="{28A0092B-C50C-407E-A947-70E740481C1C}">
+                          <a14:useLocalDpi xmlns:a14="http://schemas.microsoft.com/office/drawing/2010/main" val="0"/>
+                        </a:ext>
+                      </a:extLst>
+                    </a:blip>
+                    <a:stretch>
+                      <a:fillRect/>
+                    </a:stretch>
+                  </pic:blipFill>
+                  <pic:spPr>
+                    <a:xfrm>
+                      <a:off x="0" y="0"/>
+                      <a:ext cx="6120130" cy="8655050"/>
+                    </a:xfrm>
+                    <a:prstGeom prst="rect">
+                      <a:avLst/>
+                    </a:prstGeom>
+                  </pic:spPr>
+                </pic:pic>
+              </a:graphicData>
+            </a:graphic>
+          </wp:inline>
+        </w:drawing>
+      </w:r>
+      <w:r>
+        <w:rPr>
+          <w:noProof/>
+          <w:sz w:val="32"/>
+          <w:szCs w:val="32"/>
+        </w:rPr>
+        <w:lastRenderedPageBreak/>
+        <w:drawing>
+          <wp:inline distT="0" distB="0" distL="0" distR="0" wp14:anchorId="51752C6C" wp14:editId="071E972F">
+            <wp:extent cx="6120130" cy="8655050"/>
+            <wp:effectExtent l="0" t="0" r="0" b="0"/>
+            <wp:docPr id="43" name="Immagine 43"/>
+            <wp:cNvGraphicFramePr>
+              <a:graphicFrameLocks xmlns:a="http://schemas.openxmlformats.org/drawingml/2006/main" noChangeAspect="1"/>
+            </wp:cNvGraphicFramePr>
+            <a:graphic xmlns:a="http://schemas.openxmlformats.org/drawingml/2006/main">
+              <a:graphicData uri="http://schemas.openxmlformats.org/drawingml/2006/picture">
+                <pic:pic xmlns:pic="http://schemas.openxmlformats.org/drawingml/2006/picture">
+                  <pic:nvPicPr>
+                    <pic:cNvPr id="43" name="Immagine 43"/>
+                    <pic:cNvPicPr/>
+                  </pic:nvPicPr>
+                  <pic:blipFill>
+                    <a:blip r:embed="rId27" cstate="print">
+                      <a:extLst>
+                        <a:ext uri="{28A0092B-C50C-407E-A947-70E740481C1C}">
+                          <a14:useLocalDpi xmlns:a14="http://schemas.microsoft.com/office/drawing/2010/main" val="0"/>
+                        </a:ext>
+                      </a:extLst>
+                    </a:blip>
+                    <a:stretch>
+                      <a:fillRect/>
+                    </a:stretch>
+                  </pic:blipFill>
+                  <pic:spPr>
+                    <a:xfrm>
+                      <a:off x="0" y="0"/>
+                      <a:ext cx="6120130" cy="8655050"/>
+                    </a:xfrm>
+                    <a:prstGeom prst="rect">
+                      <a:avLst/>
+                    </a:prstGeom>
+                  </pic:spPr>
+                </pic:pic>
+              </a:graphicData>
+            </a:graphic>
+          </wp:inline>
+        </w:drawing>
+      </w:r>
+      <w:r>
+        <w:rPr>
+          <w:noProof/>
+          <w:sz w:val="32"/>
+          <w:szCs w:val="32"/>
+        </w:rPr>
+        <w:lastRenderedPageBreak/>
+        <w:drawing>
+          <wp:inline distT="0" distB="0" distL="0" distR="0" wp14:anchorId="40A9BE5A" wp14:editId="3B9AA0E5">
+            <wp:extent cx="6120130" cy="8655050"/>
+            <wp:effectExtent l="0" t="0" r="0" b="0"/>
+            <wp:docPr id="44" name="Immagine 44"/>
+            <wp:cNvGraphicFramePr>
+              <a:graphicFrameLocks xmlns:a="http://schemas.openxmlformats.org/drawingml/2006/main" noChangeAspect="1"/>
+            </wp:cNvGraphicFramePr>
+            <a:graphic xmlns:a="http://schemas.openxmlformats.org/drawingml/2006/main">
+              <a:graphicData uri="http://schemas.openxmlformats.org/drawingml/2006/picture">
+                <pic:pic xmlns:pic="http://schemas.openxmlformats.org/drawingml/2006/picture">
+                  <pic:nvPicPr>
+                    <pic:cNvPr id="44" name="Immagine 44"/>
+                    <pic:cNvPicPr/>
+                  </pic:nvPicPr>
+                  <pic:blipFill>
+                    <a:blip r:embed="rId28" cstate="print">
+                      <a:extLst>
+                        <a:ext uri="{28A0092B-C50C-407E-A947-70E740481C1C}">
+                          <a14:useLocalDpi xmlns:a14="http://schemas.microsoft.com/office/drawing/2010/main" val="0"/>
+                        </a:ext>
+                      </a:extLst>
+                    </a:blip>
+                    <a:stretch>
+                      <a:fillRect/>
+                    </a:stretch>
+                  </pic:blipFill>
+                  <pic:spPr>
+                    <a:xfrm>
+                      <a:off x="0" y="0"/>
+                      <a:ext cx="6120130" cy="8655050"/>
+                    </a:xfrm>
+                    <a:prstGeom prst="rect">
+                      <a:avLst/>
+                    </a:prstGeom>
+                  </pic:spPr>
+                </pic:pic>
+              </a:graphicData>
+            </a:graphic>
+          </wp:inline>
+        </w:drawing>
+      </w:r>
+      <w:r>
+        <w:rPr>
+          <w:noProof/>
+          <w:sz w:val="32"/>
+          <w:szCs w:val="32"/>
+        </w:rPr>
+        <w:lastRenderedPageBreak/>
+        <w:drawing>
+          <wp:inline distT="0" distB="0" distL="0" distR="0" wp14:anchorId="540AED35" wp14:editId="361B3B39">
+            <wp:extent cx="6120130" cy="8655050"/>
+            <wp:effectExtent l="0" t="0" r="0" b="0"/>
+            <wp:docPr id="45" name="Immagine 45"/>
+            <wp:cNvGraphicFramePr>
+              <a:graphicFrameLocks xmlns:a="http://schemas.openxmlformats.org/drawingml/2006/main" noChangeAspect="1"/>
+            </wp:cNvGraphicFramePr>
+            <a:graphic xmlns:a="http://schemas.openxmlformats.org/drawingml/2006/main">
+              <a:graphicData uri="http://schemas.openxmlformats.org/drawingml/2006/picture">
+                <pic:pic xmlns:pic="http://schemas.openxmlformats.org/drawingml/2006/picture">
+                  <pic:nvPicPr>
+                    <pic:cNvPr id="45" name="Immagine 45"/>
+                    <pic:cNvPicPr/>
+                  </pic:nvPicPr>
+                  <pic:blipFill>
+                    <a:blip r:embed="rId29" cstate="print">
+                      <a:extLst>
+                        <a:ext uri="{28A0092B-C50C-407E-A947-70E740481C1C}">
+                          <a14:useLocalDpi xmlns:a14="http://schemas.microsoft.com/office/drawing/2010/main" val="0"/>
+                        </a:ext>
+                      </a:extLst>
+                    </a:blip>
+                    <a:stretch>
+                      <a:fillRect/>
+                    </a:stretch>
+                  </pic:blipFill>
+                  <pic:spPr>
+                    <a:xfrm>
+                      <a:off x="0" y="0"/>
+                      <a:ext cx="6120130" cy="8655050"/>
+                    </a:xfrm>
+                    <a:prstGeom prst="rect">
+                      <a:avLst/>
+                    </a:prstGeom>
+                  </pic:spPr>
+                </pic:pic>
+              </a:graphicData>
+            </a:graphic>
+          </wp:inline>
+        </w:drawing>
+      </w:r>
+      <w:r>
+        <w:rPr>
+          <w:noProof/>
+          <w:sz w:val="32"/>
+          <w:szCs w:val="32"/>
+        </w:rPr>
+        <w:lastRenderedPageBreak/>
+        <w:drawing>
+          <wp:inline distT="0" distB="0" distL="0" distR="0" wp14:anchorId="76212180" wp14:editId="4DBBBEDE">
+            <wp:extent cx="6120130" cy="8655050"/>
+            <wp:effectExtent l="0" t="0" r="0" b="0"/>
+            <wp:docPr id="46" name="Immagine 46"/>
+            <wp:cNvGraphicFramePr>
+              <a:graphicFrameLocks xmlns:a="http://schemas.openxmlformats.org/drawingml/2006/main" noChangeAspect="1"/>
+            </wp:cNvGraphicFramePr>
+            <a:graphic xmlns:a="http://schemas.openxmlformats.org/drawingml/2006/main">
+              <a:graphicData uri="http://schemas.openxmlformats.org/drawingml/2006/picture">
+                <pic:pic xmlns:pic="http://schemas.openxmlformats.org/drawingml/2006/picture">
+                  <pic:nvPicPr>
+                    <pic:cNvPr id="46" name="Immagine 46"/>
+                    <pic:cNvPicPr/>
+                  </pic:nvPicPr>
+                  <pic:blipFill>
+                    <a:blip r:embed="rId30" cstate="print">
+                      <a:extLst>
+                        <a:ext uri="{28A0092B-C50C-407E-A947-70E740481C1C}">
+                          <a14:useLocalDpi xmlns:a14="http://schemas.microsoft.com/office/drawing/2010/main" val="0"/>
+                        </a:ext>
+                      </a:extLst>
+                    </a:blip>
+                    <a:stretch>
+                      <a:fillRect/>
+                    </a:stretch>
+                  </pic:blipFill>
+                  <pic:spPr>
+                    <a:xfrm>
+                      <a:off x="0" y="0"/>
+                      <a:ext cx="6120130" cy="8655050"/>
+                    </a:xfrm>
+                    <a:prstGeom prst="rect">
+                      <a:avLst/>
+                    </a:prstGeom>
+                  </pic:spPr>
+                </pic:pic>
+              </a:graphicData>
+            </a:graphic>
+          </wp:inline>
+        </w:drawing>
+      </w:r>
+      <w:r>
+        <w:rPr>
+          <w:noProof/>
+          <w:sz w:val="32"/>
+          <w:szCs w:val="32"/>
+        </w:rPr>
+        <w:lastRenderedPageBreak/>
+        <w:drawing>
+          <wp:inline distT="0" distB="0" distL="0" distR="0" wp14:anchorId="51A678E0" wp14:editId="0A817B84">
+            <wp:extent cx="6120130" cy="8655050"/>
+            <wp:effectExtent l="0" t="0" r="0" b="0"/>
+            <wp:docPr id="47" name="Immagine 47"/>
+            <wp:cNvGraphicFramePr>
+              <a:graphicFrameLocks xmlns:a="http://schemas.openxmlformats.org/drawingml/2006/main" noChangeAspect="1"/>
+            </wp:cNvGraphicFramePr>
+            <a:graphic xmlns:a="http://schemas.openxmlformats.org/drawingml/2006/main">
+              <a:graphicData uri="http://schemas.openxmlformats.org/drawingml/2006/picture">
+                <pic:pic xmlns:pic="http://schemas.openxmlformats.org/drawingml/2006/picture">
+                  <pic:nvPicPr>
+                    <pic:cNvPr id="47" name="Immagine 47"/>
+                    <pic:cNvPicPr/>
+                  </pic:nvPicPr>
+                  <pic:blipFill>
+                    <a:blip r:embed="rId31" cstate="print">
+                      <a:extLst>
+                        <a:ext uri="{28A0092B-C50C-407E-A947-70E740481C1C}">
+                          <a14:useLocalDpi xmlns:a14="http://schemas.microsoft.com/office/drawing/2010/main" val="0"/>
+                        </a:ext>
+                      </a:extLst>
+                    </a:blip>
+                    <a:stretch>
+                      <a:fillRect/>
+                    </a:stretch>
+                  </pic:blipFill>
+                  <pic:spPr>
+                    <a:xfrm>
+                      <a:off x="0" y="0"/>
+                      <a:ext cx="6120130" cy="8655050"/>
+                    </a:xfrm>
+                    <a:prstGeom prst="rect">
+                      <a:avLst/>
+                    </a:prstGeom>
+                  </pic:spPr>
+                </pic:pic>
+              </a:graphicData>
+            </a:graphic>
+          </wp:inline>
+        </w:drawing>
+      </w:r>
+    </w:p>
+    <w:p>
+      <w:pPr>
+        <w:spacing w:before="103"/>
+        <w:rPr>
+          <w:sz w:val="32"/>
+          <w:szCs w:val="32"/>
+          <w:lang w:val="it-IT"/>
+        </w:rPr>
+      </w:pPr>
+    </w:p>
+    <w:p>
+      <w:pPr>
+        <w:spacing w:before="103"/>
+        <w:rPr>
+          <w:sz w:val="32"/>
+          <w:szCs w:val="32"/>
+        </w:rPr>
+      </w:pPr>
+      <w:r>
+        <w:rPr>
+          <w:sz w:val="32"/>
+          <w:szCs w:val="32"/>
+        </w:rPr>
+        <w:lastRenderedPageBreak/>
+        <w:t>Tabelle di Cockburn</w:t>
+      </w:r>
+    </w:p>
+    <w:p>
+      <w:pPr>
+        <w:spacing w:before="103"/>
+        <w:rPr>
+          <w:sz w:val="32"/>
+          <w:szCs w:val="32"/>
+        </w:rPr>
+      </w:pPr>
+    </w:p>
+    <w:p>
+      <w:pPr>
+        <w:spacing w:before="103"/>
+        <w:rPr>
+          <w:sz w:val="32"/>
+          <w:szCs w:val="32"/>
+        </w:rPr>
+      </w:pPr>
     </w:p>
     <w:p>
       <w:pPr>
@@ -9985,7 +11548,7 @@
   <w:style w:type="paragraph" w:default="1" w:styleId="Normale">
     <w:name w:val="Normal"/>
     <w:qFormat/>
-    <w:rsid w:val="00FD00AD"/>
+    <w:rsid w:val="00747518"/>
     <w:pPr>
       <w:widowControl w:val="0"/>
       <w:autoSpaceDE w:val="0"/>

</xml_diff>